<commit_message>
fixed bold/italic/underline, sub and superscript
</commit_message>
<xml_diff>
--- a/client/docxDTO/inputFiles/t3.docx
+++ b/client/docxDTO/inputFiles/t3.docx
@@ -265,9 +265,11 @@
       <w:r>
         <w:t xml:space="preserve">Why do we need to do so much </w:t>
       </w:r>
+      <w:proofErr w:type="spellStart"/>
       <w:r>
         <w:t>excercise</w:t>
       </w:r>
+      <w:proofErr w:type="spellEnd"/>
       <w:r>
         <w:t>?</w:t>
       </w:r>
@@ -311,27 +313,79 @@
         <w:t xml:space="preserve">[2 marks] </w:t>
       </w:r>
       <w:r>
-        <w:t>This is another example question?</w:t>
-      </w:r>
-    </w:p>
-    <w:p>
-      <w:r>
-        <w:t>Still plain</w:t>
-      </w:r>
-    </w:p>
-    <w:p>
-      <w:r>
-        <w:t>Nothing exciting</w:t>
-      </w:r>
-    </w:p>
-    <w:p>
-      <w:r>
-        <w:t>No special characters</w:t>
-      </w:r>
-    </w:p>
-    <w:p>
-      <w:r>
-        <w:t>That will come!</w:t>
+        <w:t xml:space="preserve">Let’s test </w:t>
+      </w:r>
+      <w:r>
+        <w:rPr>
+          <w:b/>
+          <w:bCs/>
+        </w:rPr>
+        <w:t>bold</w:t>
+      </w:r>
+      <w:r>
+        <w:t xml:space="preserve">, </w:t>
+      </w:r>
+      <w:r>
+        <w:rPr>
+          <w:i/>
+          <w:iCs/>
+        </w:rPr>
+        <w:t>italics</w:t>
+      </w:r>
+      <w:r>
+        <w:t xml:space="preserve"> and </w:t>
+      </w:r>
+      <w:r>
+        <w:rPr>
+          <w:u w:val="single"/>
+        </w:rPr>
+        <w:t>underline</w:t>
+      </w:r>
+      <w:r>
+        <w:t>?</w:t>
+      </w:r>
+    </w:p>
+    <w:p>
+      <w:pPr>
+        <w:rPr>
+          <w:b/>
+          <w:bCs/>
+        </w:rPr>
+      </w:pPr>
+      <w:r>
+        <w:rPr>
+          <w:b/>
+          <w:bCs/>
+        </w:rPr>
+        <w:t>Bold</w:t>
+      </w:r>
+    </w:p>
+    <w:p>
+      <w:pPr>
+        <w:rPr>
+          <w:i/>
+          <w:iCs/>
+        </w:rPr>
+      </w:pPr>
+      <w:r>
+        <w:rPr>
+          <w:i/>
+          <w:iCs/>
+        </w:rPr>
+        <w:t>Italics</w:t>
+      </w:r>
+    </w:p>
+    <w:p>
+      <w:pPr>
+        <w:rPr>
+          <w:u w:val="single"/>
+        </w:rPr>
+      </w:pPr>
+      <w:r>
+        <w:rPr>
+          <w:u w:val="single"/>
+        </w:rPr>
+        <w:t>Underline</w:t>
       </w:r>
     </w:p>
     <w:p/>
@@ -340,7 +394,35 @@
         <w:t>[2 marks]</w:t>
       </w:r>
       <w:r>
-        <w:t>Another question to pad things out?</w:t>
+        <w:t xml:space="preserve">Let’s </w:t>
+      </w:r>
+      <w:proofErr w:type="spellStart"/>
+      <w:r>
+        <w:t>test</w:t>
+      </w:r>
+      <w:r>
+        <w:rPr>
+          <w:vertAlign w:val="subscript"/>
+        </w:rPr>
+        <w:t>subscript</w:t>
+      </w:r>
+      <w:proofErr w:type="spellEnd"/>
+      <w:r>
+        <w:t xml:space="preserve"> </w:t>
+      </w:r>
+      <w:proofErr w:type="spellStart"/>
+      <w:r>
+        <w:t>and</w:t>
+      </w:r>
+      <w:r>
+        <w:rPr>
+          <w:vertAlign w:val="superscript"/>
+        </w:rPr>
+        <w:t>superscript</w:t>
+      </w:r>
+      <w:proofErr w:type="spellEnd"/>
+      <w:r>
+        <w:t>?</w:t>
       </w:r>
     </w:p>
     <w:p>

</xml_diff>